<commit_message>
update (docs): Add more details in the report
</commit_message>
<xml_diff>
--- a/Docs/Rapport.docx
+++ b/Docs/Rapport.docx
@@ -2231,6 +2231,18 @@
     <w:p/>
     <w:p>
       <w:pPr>
+        <w:jc w:val="both"/>
+      </w:pPr>
+      <w:r>
+        <w:t>Ce projet a été fait dans le cadre du module 323 avec comme responsable Xavier Carrel, afin de nous apprendre la programmation fonctionnelle.</w:t>
+      </w:r>
+      <w:r>
+        <w:t xml:space="preserve"> C’est un programme qui fait un graphique avec les données rentrées. Dans mon cas, c’est une étude de la population mondiale. Elle en fait un graphique de l’évolution des habitants par pays afin de les comparer ou d’analyser leur croissance.</w:t>
+      </w:r>
+    </w:p>
+    <w:p/>
+    <w:p>
+      <w:pPr>
         <w:rPr>
           <w:i/>
           <w:iCs/>
@@ -2398,6 +2410,33 @@
         <w:t>Objectifs</w:t>
       </w:r>
       <w:bookmarkEnd w:id="2"/>
+    </w:p>
+    <w:p>
+      <w:pPr>
+        <w:rPr>
+          <w:szCs w:val="14"/>
+        </w:rPr>
+      </w:pPr>
+    </w:p>
+    <w:p>
+      <w:pPr>
+        <w:jc w:val="both"/>
+        <w:rPr>
+          <w:szCs w:val="14"/>
+        </w:rPr>
+      </w:pPr>
+      <w:r>
+        <w:rPr>
+          <w:szCs w:val="14"/>
+        </w:rPr>
+        <w:t>L’objectif de ce projet était de faire un programme qui analysait des données et en faisait un graphique, que ce soit une api ou un csv. Elle aura comme fonctionnalité de mettre plusieurs courbes et les filtrer par date. L’axe X correspond au temps, afin d’ensuite filtrer par date.</w:t>
+      </w:r>
+      <w:r>
+        <w:rPr>
+          <w:szCs w:val="14"/>
+        </w:rPr>
+        <w:t xml:space="preserve"> Création de tests unitaires afin de voir si notre code fonctionne.</w:t>
+      </w:r>
     </w:p>
     <w:p>
       <w:pPr>
@@ -2499,18 +2538,19 @@
         <w:pStyle w:val="Titre2"/>
         <w:spacing w:line="259" w:lineRule="auto"/>
         <w:rPr>
-          <w:i w:val="0"/>
-        </w:rPr>
-      </w:pPr>
-      <w:r>
-        <w:br w:type="page"/>
-      </w:r>
-      <w:bookmarkStart w:id="3" w:name="_Toc175917889"/>
-      <w:r>
-        <w:rPr>
           <w:bCs/>
           <w:i w:val="0"/>
-          <w:color w:val="FF0000"/>
+          <w:szCs w:val="24"/>
+        </w:rPr>
+      </w:pPr>
+      <w:r>
+        <w:br w:type="page"/>
+      </w:r>
+      <w:bookmarkStart w:id="3" w:name="_Toc175917889"/>
+      <w:r>
+        <w:rPr>
+          <w:bCs/>
+          <w:i w:val="0"/>
           <w:szCs w:val="24"/>
         </w:rPr>
         <w:lastRenderedPageBreak/>
@@ -2520,6 +2560,29 @@
     </w:p>
     <w:p>
       <w:pPr>
+        <w:rPr>
+          <w:bCs/>
+          <w:iCs/>
+        </w:rPr>
+      </w:pPr>
+    </w:p>
+    <w:p>
+      <w:pPr>
+        <w:rPr>
+          <w:bCs/>
+          <w:iCs/>
+        </w:rPr>
+      </w:pPr>
+      <w:r>
+        <w:rPr>
+          <w:bCs/>
+          <w:iCs/>
+        </w:rPr>
+        <w:t xml:space="preserve">Pour ce projet, nous avons utiliser IceScrum afin de pouvoir créer des tâches et avoir un suivi sur notre sprint. Nous avons appliqué la méthode agile lors du projet. Nous avons aussi utilisé les conventionals commit, afin de bien se retrouver sur GitHub. </w:t>
+      </w:r>
+    </w:p>
+    <w:p>
+      <w:pPr>
         <w:spacing w:line="259" w:lineRule="auto"/>
         <w:rPr>
           <w:b/>
@@ -2569,6 +2632,41 @@
         <w:t>Domaine</w:t>
       </w:r>
     </w:p>
+    <w:p>
+      <w:r>
+        <w:t>Les données collectées proviennent d’un fichier CSV contenant des informations sur la population de chaque pays entre 1970 et 2022. Ces données appartiennent au domaine de la démographique. En particulier, elle permet d’analyser :</w:t>
+      </w:r>
+    </w:p>
+    <w:p>
+      <w:pPr>
+        <w:pStyle w:val="Paragraphedeliste"/>
+        <w:numPr>
+          <w:ilvl w:val="0"/>
+          <w:numId w:val="17"/>
+        </w:numPr>
+      </w:pPr>
+      <w:r>
+        <w:t>La croissance des habitants par pays</w:t>
+      </w:r>
+    </w:p>
+    <w:p>
+      <w:pPr>
+        <w:pStyle w:val="Paragraphedeliste"/>
+        <w:numPr>
+          <w:ilvl w:val="0"/>
+          <w:numId w:val="17"/>
+        </w:numPr>
+      </w:pPr>
+      <w:r>
+        <w:t>Les tendances migratoires</w:t>
+      </w:r>
+    </w:p>
+    <w:p>
+      <w:r>
+        <w:t>Ces données sont essentielles pour les chercheurs qui s’intéressent aux défis liés à la population, comme la recherche d’une meilleure qualité de vie économique, politique ou émotionnel.</w:t>
+      </w:r>
+    </w:p>
+    <w:p/>
     <w:p>
       <w:pPr>
         <w:pStyle w:val="Retraitnormal1"/>
@@ -2894,9 +2992,8 @@
           <w:color w:val="FF0000"/>
           <w:szCs w:val="14"/>
         </w:rPr>
-        <w:t xml:space="preserve"> le contenu des User Stories d’</w:t>
-      </w:r>
-      <w:proofErr w:type="spellStart"/>
+        <w:t xml:space="preserve"> le contenu des User Stories d’IceScrum</w:t>
+      </w:r>
       <w:r>
         <w:rPr>
           <w:b/>
@@ -2906,9 +3003,8 @@
           <w:color w:val="FF0000"/>
           <w:szCs w:val="14"/>
         </w:rPr>
-        <w:t>IceScrum</w:t>
-      </w:r>
-      <w:proofErr w:type="spellEnd"/>
+        <w:t> : Story + tests d’acceptance</w:t>
+      </w:r>
       <w:r>
         <w:rPr>
           <w:b/>
@@ -2918,7 +3014,7 @@
           <w:color w:val="FF0000"/>
           <w:szCs w:val="14"/>
         </w:rPr>
-        <w:t> : Story + tests d’acceptance</w:t>
+        <w:t xml:space="preserve"> (avec IceTools)</w:t>
       </w:r>
       <w:r>
         <w:rPr>
@@ -2929,21 +3025,41 @@
           <w:color w:val="FF0000"/>
           <w:szCs w:val="14"/>
         </w:rPr>
-        <w:t xml:space="preserve"> (avec </w:t>
-      </w:r>
-      <w:proofErr w:type="spellStart"/>
-      <w:r>
+        <w:t xml:space="preserve"> + maquettes</w:t>
+      </w:r>
+    </w:p>
+    <w:p>
+      <w:pPr>
+        <w:pStyle w:val="Titre2"/>
+        <w:rPr>
+          <w:i w:val="0"/>
+          <w:iCs/>
+        </w:rPr>
+      </w:pPr>
+      <w:bookmarkStart w:id="8" w:name="_Toc175917894"/>
+      <w:r>
+        <w:rPr>
+          <w:i w:val="0"/>
+          <w:iCs/>
+        </w:rPr>
+        <w:t>Stratégie de test</w:t>
+      </w:r>
+      <w:bookmarkEnd w:id="7"/>
+      <w:bookmarkEnd w:id="8"/>
+    </w:p>
+    <w:p/>
+    <w:p>
+      <w:pPr>
+        <w:pStyle w:val="En-tte"/>
+        <w:ind w:firstLine="360"/>
         <w:rPr>
           <w:b/>
           <w:bCs/>
           <w:i/>
           <w:iCs/>
           <w:color w:val="FF0000"/>
-          <w:szCs w:val="14"/>
-        </w:rPr>
-        <w:t>IceTools</w:t>
-      </w:r>
-      <w:proofErr w:type="spellEnd"/>
+        </w:rPr>
+      </w:pPr>
       <w:r>
         <w:rPr>
           <w:b/>
@@ -2951,9 +3067,8 @@
           <w:i/>
           <w:iCs/>
           <w:color w:val="FF0000"/>
-          <w:szCs w:val="14"/>
-        </w:rPr>
-        <w:t>)</w:t>
+        </w:rPr>
+        <w:t xml:space="preserve">Décrire quels sont les </w:t>
       </w:r>
       <w:r>
         <w:rPr>
@@ -2962,31 +3077,22 @@
           <w:i/>
           <w:iCs/>
           <w:color w:val="FF0000"/>
-          <w:szCs w:val="14"/>
-        </w:rPr>
-        <w:t xml:space="preserve"> + maquettes</w:t>
-      </w:r>
-    </w:p>
-    <w:p>
-      <w:pPr>
-        <w:pStyle w:val="Titre2"/>
-        <w:rPr>
-          <w:i w:val="0"/>
-          <w:iCs/>
-        </w:rPr>
-      </w:pPr>
-      <w:bookmarkStart w:id="8" w:name="_Toc175917894"/>
-      <w:r>
-        <w:rPr>
-          <w:i w:val="0"/>
-          <w:iCs/>
-        </w:rPr>
-        <w:t>Stratégie de test</w:t>
-      </w:r>
-      <w:bookmarkEnd w:id="7"/>
-      <w:bookmarkEnd w:id="8"/>
-    </w:p>
-    <w:p/>
+          <w:sz w:val="36"/>
+          <w:szCs w:val="28"/>
+        </w:rPr>
+        <w:t xml:space="preserve">MOYENS </w:t>
+      </w:r>
+      <w:r>
+        <w:rPr>
+          <w:b/>
+          <w:bCs/>
+          <w:i/>
+          <w:iCs/>
+          <w:color w:val="FF0000"/>
+        </w:rPr>
+        <w:t>utilisés pour faire les tests, ne pas décrire les tests à effectuer !!!</w:t>
+      </w:r>
+    </w:p>
     <w:p>
       <w:pPr>
         <w:pStyle w:val="En-tte"/>
@@ -2999,7 +3105,11 @@
           <w:color w:val="FF0000"/>
         </w:rPr>
       </w:pPr>
-      <w:r>
+    </w:p>
+    <w:p>
+      <w:pPr>
+        <w:pStyle w:val="En-tte"/>
+        <w:ind w:firstLine="360"/>
         <w:rPr>
           <w:b/>
           <w:bCs/>
@@ -3007,8 +3117,7 @@
           <w:iCs/>
           <w:color w:val="FF0000"/>
         </w:rPr>
-        <w:t xml:space="preserve">Décrire quels sont les </w:t>
-      </w:r>
+      </w:pPr>
       <w:r>
         <w:rPr>
           <w:b/>
@@ -3016,69 +3125,9 @@
           <w:i/>
           <w:iCs/>
           <w:color w:val="FF0000"/>
-          <w:sz w:val="36"/>
-          <w:szCs w:val="28"/>
-        </w:rPr>
-        <w:t xml:space="preserve">MOYENS </w:t>
-      </w:r>
-      <w:r>
-        <w:rPr>
-          <w:b/>
-          <w:bCs/>
-          <w:i/>
-          <w:iCs/>
-          <w:color w:val="FF0000"/>
-        </w:rPr>
-        <w:t>utilisés pour faire les tests, ne pas décrire les tests à effectuer !!!</w:t>
-      </w:r>
-    </w:p>
-    <w:p>
-      <w:pPr>
-        <w:pStyle w:val="En-tte"/>
-        <w:ind w:firstLine="360"/>
-        <w:rPr>
-          <w:b/>
-          <w:bCs/>
-          <w:i/>
-          <w:iCs/>
-          <w:color w:val="FF0000"/>
-        </w:rPr>
-      </w:pPr>
-    </w:p>
-    <w:p>
-      <w:pPr>
-        <w:pStyle w:val="En-tte"/>
-        <w:ind w:firstLine="360"/>
-        <w:rPr>
-          <w:b/>
-          <w:bCs/>
-          <w:i/>
-          <w:iCs/>
-          <w:color w:val="FF0000"/>
-        </w:rPr>
-      </w:pPr>
-      <w:r>
-        <w:rPr>
-          <w:b/>
-          <w:bCs/>
-          <w:i/>
-          <w:iCs/>
-          <w:color w:val="FF0000"/>
-        </w:rPr>
-        <w:t xml:space="preserve">Décrire l’environnement dans lequel se fait la sprint </w:t>
-      </w:r>
-      <w:proofErr w:type="spellStart"/>
-      <w:r>
-        <w:rPr>
-          <w:b/>
-          <w:bCs/>
-          <w:i/>
-          <w:iCs/>
-          <w:color w:val="FF0000"/>
-        </w:rPr>
-        <w:t>review</w:t>
-      </w:r>
-      <w:proofErr w:type="spellEnd"/>
+        </w:rPr>
+        <w:t>Décrire l’environnement dans lequel se fait la sprint review</w:t>
+      </w:r>
     </w:p>
     <w:p>
       <w:pPr>
@@ -3149,7 +3198,6 @@
           <w:szCs w:val="14"/>
         </w:rPr>
       </w:pPr>
-      <w:proofErr w:type="gramStart"/>
       <w:r>
         <w:rPr>
           <w:i/>
@@ -3164,16 +3212,7 @@
           <w:iCs/>
           <w:szCs w:val="14"/>
         </w:rPr>
-        <w:t>ypes</w:t>
-      </w:r>
-      <w:proofErr w:type="gramEnd"/>
-      <w:r>
-        <w:rPr>
-          <w:i/>
-          <w:iCs/>
-          <w:szCs w:val="14"/>
-        </w:rPr>
-        <w:t xml:space="preserve"> de des tests et ordre dans lequel ils seront effectués.</w:t>
+        <w:t>ypes de des tests et ordre dans lequel ils seront effectués.</w:t>
       </w:r>
     </w:p>
     <w:p>
@@ -3193,13 +3232,13 @@
           <w:szCs w:val="14"/>
         </w:rPr>
       </w:pPr>
-      <w:proofErr w:type="gramStart"/>
       <w:r>
         <w:rPr>
           <w:i/>
           <w:iCs/>
           <w:szCs w:val="14"/>
         </w:rPr>
+        <w:lastRenderedPageBreak/>
         <w:t>l</w:t>
       </w:r>
       <w:r>
@@ -3208,16 +3247,7 @@
           <w:iCs/>
           <w:szCs w:val="14"/>
         </w:rPr>
-        <w:t>es</w:t>
-      </w:r>
-      <w:proofErr w:type="gramEnd"/>
-      <w:r>
-        <w:rPr>
-          <w:i/>
-          <w:iCs/>
-          <w:szCs w:val="14"/>
-        </w:rPr>
-        <w:t xml:space="preserve"> moyens à mettre en œuvre</w:t>
+        <w:t>es moyens à mettre en œuvre</w:t>
       </w:r>
       <w:r>
         <w:rPr>
@@ -3245,7 +3275,6 @@
           <w:szCs w:val="14"/>
         </w:rPr>
       </w:pPr>
-      <w:proofErr w:type="gramStart"/>
       <w:r>
         <w:rPr>
           <w:i/>
@@ -3260,16 +3289,7 @@
           <w:iCs/>
           <w:szCs w:val="14"/>
         </w:rPr>
-        <w:t>ouverture</w:t>
-      </w:r>
-      <w:proofErr w:type="gramEnd"/>
-      <w:r>
-        <w:rPr>
-          <w:i/>
-          <w:iCs/>
-          <w:szCs w:val="14"/>
-        </w:rPr>
-        <w:t xml:space="preserve"> des tests (tests exhaustifs ou non, si non, pourquoi ?)</w:t>
+        <w:t>ouverture des tests (tests exhaustifs ou non, si non, pourquoi ?)</w:t>
       </w:r>
       <w:r>
         <w:rPr>
@@ -3297,7 +3317,6 @@
           <w:szCs w:val="14"/>
         </w:rPr>
       </w:pPr>
-      <w:proofErr w:type="gramStart"/>
       <w:r>
         <w:rPr>
           <w:i/>
@@ -3312,16 +3331,7 @@
           <w:iCs/>
           <w:szCs w:val="14"/>
         </w:rPr>
-        <w:t>onnées</w:t>
-      </w:r>
-      <w:proofErr w:type="gramEnd"/>
-      <w:r>
-        <w:rPr>
-          <w:i/>
-          <w:iCs/>
-          <w:szCs w:val="14"/>
-        </w:rPr>
-        <w:t xml:space="preserve"> de test à prévoir (données réelles ?)</w:t>
+        <w:t>onnées de test à prévoir (données réelles ?)</w:t>
       </w:r>
       <w:r>
         <w:rPr>
@@ -3368,23 +3378,13 @@
           <w:szCs w:val="14"/>
         </w:rPr>
       </w:pPr>
-      <w:proofErr w:type="gramStart"/>
       <w:r>
         <w:rPr>
           <w:i/>
           <w:iCs/>
           <w:szCs w:val="14"/>
         </w:rPr>
-        <w:t>les</w:t>
-      </w:r>
-      <w:proofErr w:type="gramEnd"/>
-      <w:r>
-        <w:rPr>
-          <w:i/>
-          <w:iCs/>
-          <w:szCs w:val="14"/>
-        </w:rPr>
-        <w:t xml:space="preserve"> testeurs extérieurs éventuels.</w:t>
+        <w:t>les testeurs extérieurs éventuels.</w:t>
       </w:r>
     </w:p>
     <w:p>
@@ -3484,7 +3484,6 @@
           <w:iCs/>
           <w:color w:val="FF0000"/>
         </w:rPr>
-        <w:lastRenderedPageBreak/>
         <w:t>Chaque sous-chapitre</w:t>
       </w:r>
       <w:r>
@@ -3695,27 +3694,7 @@
           <w:iCs/>
           <w:color w:val="FF0000"/>
         </w:rPr>
-        <w:t xml:space="preserve">Au moment de générer le formulaire, le script </w:t>
-      </w:r>
-      <w:proofErr w:type="spellStart"/>
-      <w:r>
-        <w:rPr>
-          <w:b/>
-          <w:i/>
-          <w:iCs/>
-          <w:color w:val="FF0000"/>
-        </w:rPr>
-        <w:t>php</w:t>
-      </w:r>
-      <w:proofErr w:type="spellEnd"/>
-      <w:r>
-        <w:rPr>
-          <w:b/>
-          <w:i/>
-          <w:iCs/>
-          <w:color w:val="FF0000"/>
-        </w:rPr>
-        <w:t> :</w:t>
+        <w:t>Au moment de générer le formulaire, le script php :</w:t>
       </w:r>
     </w:p>
     <w:p>
@@ -3787,39 +3766,8 @@
           <w:iCs/>
           <w:color w:val="FF0000"/>
         </w:rPr>
-        <w:t xml:space="preserve">Ajoute un input nommé « CSRF » de type </w:t>
-      </w:r>
-      <w:proofErr w:type="spellStart"/>
-      <w:r>
-        <w:rPr>
-          <w:b/>
-          <w:i/>
-          <w:iCs/>
-          <w:color w:val="FF0000"/>
-        </w:rPr>
-        <w:t>hidden</w:t>
-      </w:r>
-      <w:proofErr w:type="spellEnd"/>
-      <w:r>
-        <w:rPr>
-          <w:b/>
-          <w:i/>
-          <w:iCs/>
-          <w:color w:val="FF0000"/>
-        </w:rPr>
-        <w:t xml:space="preserve"> dans le </w:t>
-      </w:r>
-      <w:proofErr w:type="spellStart"/>
-      <w:r>
-        <w:rPr>
-          <w:b/>
-          <w:i/>
-          <w:iCs/>
-          <w:color w:val="FF0000"/>
-        </w:rPr>
-        <w:t>form</w:t>
-      </w:r>
-      <w:proofErr w:type="spellEnd"/>
+        <w:t>Ajoute un input nommé « CSRF » de type hidden dans le form</w:t>
+      </w:r>
     </w:p>
     <w:p>
       <w:pPr>
@@ -3842,19 +3790,8 @@
           <w:iCs/>
           <w:color w:val="FF0000"/>
         </w:rPr>
-        <w:t xml:space="preserve">A la réception du POST du </w:t>
-      </w:r>
-      <w:proofErr w:type="spellStart"/>
-      <w:r>
-        <w:rPr>
-          <w:b/>
-          <w:i/>
-          <w:iCs/>
-          <w:color w:val="FF0000"/>
-        </w:rPr>
-        <w:t>fromulaire</w:t>
-      </w:r>
-      <w:proofErr w:type="spellEnd"/>
+        <w:t>A la réception du POST du fromulaire</w:t>
+      </w:r>
     </w:p>
     <w:p>
       <w:pPr>
@@ -4079,11 +4016,89 @@
           <w:i w:val="0"/>
           <w:iCs/>
         </w:rPr>
+        <w:lastRenderedPageBreak/>
         <w:t>Mise en place de l’environnement de travail</w:t>
       </w:r>
       <w:bookmarkEnd w:id="18"/>
     </w:p>
-    <w:p/>
+    <w:p>
+      <w:r>
+        <w:t xml:space="preserve">Le répertoire de travail est dans </w:t>
+      </w:r>
+      <w:hyperlink r:id="rId10" w:history="1">
+        <w:r>
+          <w:rPr>
+            <w:rStyle w:val="Lienhypertexte"/>
+          </w:rPr>
+          <w:t>GitHub</w:t>
+        </w:r>
+      </w:hyperlink>
+      <w:r>
+        <w:t>, celle-ci contient tous les documents nécessaires à la compréhension du code et de son objectif, mais aussi le code source et l’exécutable. Les logiciels nécessaires à l’édition et exécution du code sont :</w:t>
+      </w:r>
+    </w:p>
+    <w:p>
+      <w:pPr>
+        <w:pStyle w:val="Paragraphedeliste"/>
+        <w:numPr>
+          <w:ilvl w:val="0"/>
+          <w:numId w:val="18"/>
+        </w:numPr>
+        <w:rPr>
+          <w:lang w:val="pt-BR"/>
+        </w:rPr>
+      </w:pPr>
+      <w:r>
+        <w:rPr>
+          <w:lang w:val="pt-BR"/>
+        </w:rPr>
+        <w:t>Visual Studio 2022</w:t>
+      </w:r>
+      <w:r>
+        <w:rPr>
+          <w:lang w:val="pt-BR"/>
+        </w:rPr>
+        <w:t xml:space="preserve"> V.17 ou u</w:t>
+      </w:r>
+      <w:r>
+        <w:rPr>
+          <w:lang w:val="pt-BR"/>
+        </w:rPr>
+        <w:t>ltérieure</w:t>
+      </w:r>
+    </w:p>
+    <w:p>
+      <w:pPr>
+        <w:rPr>
+          <w:lang w:val="fr-CH"/>
+        </w:rPr>
+      </w:pPr>
+      <w:r>
+        <w:rPr>
+          <w:lang w:val="fr-CH"/>
+        </w:rPr>
+        <w:t>S’il ne faut qu</w:t>
+      </w:r>
+      <w:r>
+        <w:rPr>
+          <w:lang w:val="fr-CH"/>
+        </w:rPr>
+        <w:t>’exécuter un exécutable est aussi disponible dans la racine du projet. Il ne faut que l’exécuter.</w:t>
+      </w:r>
+    </w:p>
+    <w:p>
+      <w:pPr>
+        <w:rPr>
+          <w:lang w:val="fr-CH"/>
+        </w:rPr>
+      </w:pPr>
+      <w:r>
+        <w:rPr>
+          <w:lang w:val="fr-CH"/>
+        </w:rPr>
+        <w:t>Le programme n’est pas lourd ni complexe donc aucun matériel physique spécifique n’est nécessaire.</w:t>
+      </w:r>
+    </w:p>
     <w:p>
       <w:pPr>
         <w:numPr>
@@ -4130,21 +4145,12 @@
           <w:iCs/>
         </w:rPr>
       </w:pPr>
-      <w:proofErr w:type="gramStart"/>
-      <w:r>
-        <w:rPr>
-          <w:i/>
-          <w:iCs/>
-        </w:rPr>
-        <w:t>la</w:t>
-      </w:r>
-      <w:proofErr w:type="gramEnd"/>
-      <w:r>
-        <w:rPr>
-          <w:i/>
-          <w:iCs/>
-        </w:rPr>
-        <w:t xml:space="preserve"> liste de tous les fichiers et une rapide description de leur contenu (des noms qui parlent !)</w:t>
+      <w:r>
+        <w:rPr>
+          <w:i/>
+          <w:iCs/>
+        </w:rPr>
+        <w:t>la liste de tous les fichiers et une rapide description de leur contenu (des noms qui parlent !)</w:t>
       </w:r>
     </w:p>
     <w:p>
@@ -4163,21 +4169,12 @@
           <w:iCs/>
         </w:rPr>
       </w:pPr>
-      <w:proofErr w:type="gramStart"/>
-      <w:r>
-        <w:rPr>
-          <w:i/>
-          <w:iCs/>
-        </w:rPr>
-        <w:t>les</w:t>
-      </w:r>
-      <w:proofErr w:type="gramEnd"/>
-      <w:r>
-        <w:rPr>
-          <w:i/>
-          <w:iCs/>
-        </w:rPr>
-        <w:t xml:space="preserve"> versions des systèmes d'exploitation et des outils logiciels</w:t>
+      <w:r>
+        <w:rPr>
+          <w:i/>
+          <w:iCs/>
+        </w:rPr>
+        <w:t>les versions des systèmes d'exploitation et des outils logiciels</w:t>
       </w:r>
     </w:p>
     <w:p>
@@ -4196,21 +4193,12 @@
           <w:iCs/>
         </w:rPr>
       </w:pPr>
-      <w:proofErr w:type="gramStart"/>
-      <w:r>
-        <w:rPr>
-          <w:i/>
-          <w:iCs/>
-        </w:rPr>
-        <w:t>la</w:t>
-      </w:r>
-      <w:proofErr w:type="gramEnd"/>
-      <w:r>
-        <w:rPr>
-          <w:i/>
-          <w:iCs/>
-        </w:rPr>
-        <w:t xml:space="preserve"> description exacte du matériel</w:t>
+      <w:r>
+        <w:rPr>
+          <w:i/>
+          <w:iCs/>
+        </w:rPr>
+        <w:t>la description exacte du matériel</w:t>
       </w:r>
     </w:p>
     <w:p/>
@@ -4251,7 +4239,6 @@
           <w:i w:val="0"/>
           <w:iCs/>
         </w:rPr>
-        <w:lastRenderedPageBreak/>
         <w:t>Description des test</w:t>
       </w:r>
       <w:bookmarkEnd w:id="19"/>
@@ -4293,9 +4280,8 @@
           <w:iCs/>
           <w:color w:val="FF0000"/>
         </w:rPr>
-        <w:t>Reprendre les tests d’acceptance d’</w:t>
-      </w:r>
-      <w:proofErr w:type="spellStart"/>
+        <w:t>Reprendre les tests d’acceptance d’IceScrum au moyen de la feuille ad hoc d’</w:t>
+      </w:r>
       <w:r>
         <w:rPr>
           <w:b/>
@@ -4304,31 +4290,8 @@
           <w:iCs/>
           <w:color w:val="FF0000"/>
         </w:rPr>
-        <w:t>IceScrum</w:t>
-      </w:r>
-      <w:proofErr w:type="spellEnd"/>
-      <w:r>
-        <w:rPr>
-          <w:b/>
-          <w:bCs/>
-          <w:i/>
-          <w:iCs/>
-          <w:color w:val="FF0000"/>
-        </w:rPr>
-        <w:t xml:space="preserve"> au moyen de la feuille ad hoc d’</w:t>
-      </w:r>
-      <w:proofErr w:type="spellStart"/>
-      <w:r>
-        <w:rPr>
-          <w:b/>
-          <w:bCs/>
-          <w:i/>
-          <w:iCs/>
-          <w:color w:val="FF0000"/>
-        </w:rPr>
         <w:t>IceTools</w:t>
       </w:r>
-      <w:proofErr w:type="spellEnd"/>
     </w:p>
     <w:p>
       <w:pPr>
@@ -4492,7 +4455,7 @@
         </w:rPr>
         <w:t xml:space="preserve">Reporter la </w:t>
       </w:r>
-      <w:hyperlink r:id="rId10" w:anchor=":~:text=La%20dette%20technique%20survient%20quand,de%20plus%20en%20plus%20fr%C3%A9quents.">
+      <w:hyperlink r:id="rId11" w:anchor=":~:text=La%20dette%20technique%20survient%20quand,de%20plus%20en%20plus%20fr%C3%A9quents.">
         <w:r>
           <w:rPr>
             <w:rStyle w:val="Lienhypertexte"/>
@@ -4748,8 +4711,8 @@
     </w:p>
     <w:p/>
     <w:sectPr>
-      <w:headerReference w:type="default" r:id="rId11"/>
-      <w:footerReference w:type="default" r:id="rId12"/>
+      <w:headerReference w:type="default" r:id="rId12"/>
+      <w:footerReference w:type="default" r:id="rId13"/>
       <w:pgSz w:w="11906" w:h="16838" w:code="9"/>
       <w:pgMar w:top="1418" w:right="1418" w:bottom="1418" w:left="1418" w:header="720" w:footer="720" w:gutter="0"/>
       <w:cols w:space="720"/>
@@ -4791,21 +4754,12 @@
         <w:szCs w:val="16"/>
       </w:rPr>
     </w:pPr>
-    <w:proofErr w:type="gramStart"/>
     <w:r>
       <w:rPr>
         <w:sz w:val="16"/>
         <w:szCs w:val="16"/>
       </w:rPr>
-      <w:t>i</w:t>
-    </w:r>
-    <w:proofErr w:type="gramEnd"/>
-    <w:r>
-      <w:rPr>
-        <w:sz w:val="16"/>
-        <w:szCs w:val="16"/>
-      </w:rPr>
-      <w:t>-CQ VD Octobre 2010</w:t>
+      <w:t>i-CQ VD Octobre 2010</w:t>
     </w:r>
     <w:r>
       <w:rPr>
@@ -4867,23 +4821,7 @@
         <w:sz w:val="16"/>
         <w:szCs w:val="16"/>
       </w:rPr>
-      <w:t xml:space="preserve">Dernière </w:t>
-    </w:r>
-    <w:proofErr w:type="spellStart"/>
-    <w:r>
-      <w:rPr>
-        <w:sz w:val="16"/>
-        <w:szCs w:val="16"/>
-      </w:rPr>
-      <w:t>modif</w:t>
-    </w:r>
-    <w:proofErr w:type="spellEnd"/>
-    <w:r>
-      <w:rPr>
-        <w:sz w:val="16"/>
-        <w:szCs w:val="16"/>
-      </w:rPr>
-      <w:t> : 02.12.2010</w:t>
+      <w:t>Dernière modif : 02.12.2010</w:t>
     </w:r>
     <w:r>
       <w:rPr>
@@ -5125,6 +5063,119 @@
     </w:lvl>
   </w:abstractNum>
   <w:abstractNum w:abstractNumId="2" w15:restartNumberingAfterBreak="0">
+    <w:nsid w:val="16655451"/>
+    <w:multiLevelType w:val="hybridMultilevel"/>
+    <w:tmpl w:val="E00018C2"/>
+    <w:lvl w:ilvl="0" w:tplc="100C0001">
+      <w:start w:val="1"/>
+      <w:numFmt w:val="bullet"/>
+      <w:lvlText w:val=""/>
+      <w:lvlJc w:val="left"/>
+      <w:pPr>
+        <w:ind w:left="720" w:hanging="360"/>
+      </w:pPr>
+      <w:rPr>
+        <w:rFonts w:ascii="Symbol" w:hAnsi="Symbol" w:hint="default"/>
+      </w:rPr>
+    </w:lvl>
+    <w:lvl w:ilvl="1" w:tplc="100C0003" w:tentative="1">
+      <w:start w:val="1"/>
+      <w:numFmt w:val="bullet"/>
+      <w:lvlText w:val="o"/>
+      <w:lvlJc w:val="left"/>
+      <w:pPr>
+        <w:ind w:left="1440" w:hanging="360"/>
+      </w:pPr>
+      <w:rPr>
+        <w:rFonts w:ascii="Courier New" w:hAnsi="Courier New" w:cs="Courier New" w:hint="default"/>
+      </w:rPr>
+    </w:lvl>
+    <w:lvl w:ilvl="2" w:tplc="100C0005" w:tentative="1">
+      <w:start w:val="1"/>
+      <w:numFmt w:val="bullet"/>
+      <w:lvlText w:val=""/>
+      <w:lvlJc w:val="left"/>
+      <w:pPr>
+        <w:ind w:left="2160" w:hanging="360"/>
+      </w:pPr>
+      <w:rPr>
+        <w:rFonts w:ascii="Wingdings" w:hAnsi="Wingdings" w:hint="default"/>
+      </w:rPr>
+    </w:lvl>
+    <w:lvl w:ilvl="3" w:tplc="100C0001" w:tentative="1">
+      <w:start w:val="1"/>
+      <w:numFmt w:val="bullet"/>
+      <w:lvlText w:val=""/>
+      <w:lvlJc w:val="left"/>
+      <w:pPr>
+        <w:ind w:left="2880" w:hanging="360"/>
+      </w:pPr>
+      <w:rPr>
+        <w:rFonts w:ascii="Symbol" w:hAnsi="Symbol" w:hint="default"/>
+      </w:rPr>
+    </w:lvl>
+    <w:lvl w:ilvl="4" w:tplc="100C0003" w:tentative="1">
+      <w:start w:val="1"/>
+      <w:numFmt w:val="bullet"/>
+      <w:lvlText w:val="o"/>
+      <w:lvlJc w:val="left"/>
+      <w:pPr>
+        <w:ind w:left="3600" w:hanging="360"/>
+      </w:pPr>
+      <w:rPr>
+        <w:rFonts w:ascii="Courier New" w:hAnsi="Courier New" w:cs="Courier New" w:hint="default"/>
+      </w:rPr>
+    </w:lvl>
+    <w:lvl w:ilvl="5" w:tplc="100C0005" w:tentative="1">
+      <w:start w:val="1"/>
+      <w:numFmt w:val="bullet"/>
+      <w:lvlText w:val=""/>
+      <w:lvlJc w:val="left"/>
+      <w:pPr>
+        <w:ind w:left="4320" w:hanging="360"/>
+      </w:pPr>
+      <w:rPr>
+        <w:rFonts w:ascii="Wingdings" w:hAnsi="Wingdings" w:hint="default"/>
+      </w:rPr>
+    </w:lvl>
+    <w:lvl w:ilvl="6" w:tplc="100C0001" w:tentative="1">
+      <w:start w:val="1"/>
+      <w:numFmt w:val="bullet"/>
+      <w:lvlText w:val=""/>
+      <w:lvlJc w:val="left"/>
+      <w:pPr>
+        <w:ind w:left="5040" w:hanging="360"/>
+      </w:pPr>
+      <w:rPr>
+        <w:rFonts w:ascii="Symbol" w:hAnsi="Symbol" w:hint="default"/>
+      </w:rPr>
+    </w:lvl>
+    <w:lvl w:ilvl="7" w:tplc="100C0003" w:tentative="1">
+      <w:start w:val="1"/>
+      <w:numFmt w:val="bullet"/>
+      <w:lvlText w:val="o"/>
+      <w:lvlJc w:val="left"/>
+      <w:pPr>
+        <w:ind w:left="5760" w:hanging="360"/>
+      </w:pPr>
+      <w:rPr>
+        <w:rFonts w:ascii="Courier New" w:hAnsi="Courier New" w:cs="Courier New" w:hint="default"/>
+      </w:rPr>
+    </w:lvl>
+    <w:lvl w:ilvl="8" w:tplc="100C0005" w:tentative="1">
+      <w:start w:val="1"/>
+      <w:numFmt w:val="bullet"/>
+      <w:lvlText w:val=""/>
+      <w:lvlJc w:val="left"/>
+      <w:pPr>
+        <w:ind w:left="6480" w:hanging="360"/>
+      </w:pPr>
+      <w:rPr>
+        <w:rFonts w:ascii="Wingdings" w:hAnsi="Wingdings" w:hint="default"/>
+      </w:rPr>
+    </w:lvl>
+  </w:abstractNum>
+  <w:abstractNum w:abstractNumId="3" w15:restartNumberingAfterBreak="0">
     <w:nsid w:val="16794E2B"/>
     <w:multiLevelType w:val="hybridMultilevel"/>
     <w:tmpl w:val="641AD2C2"/>
@@ -5264,7 +5315,7 @@
       </w:rPr>
     </w:lvl>
   </w:abstractNum>
-  <w:abstractNum w:abstractNumId="3" w15:restartNumberingAfterBreak="0">
+  <w:abstractNum w:abstractNumId="4" w15:restartNumberingAfterBreak="0">
     <w:nsid w:val="19FF01AE"/>
     <w:multiLevelType w:val="hybridMultilevel"/>
     <w:tmpl w:val="EC6A3956"/>
@@ -5404,7 +5455,7 @@
       </w:rPr>
     </w:lvl>
   </w:abstractNum>
-  <w:abstractNum w:abstractNumId="4" w15:restartNumberingAfterBreak="0">
+  <w:abstractNum w:abstractNumId="5" w15:restartNumberingAfterBreak="0">
     <w:nsid w:val="27A404D8"/>
     <w:multiLevelType w:val="hybridMultilevel"/>
     <w:tmpl w:val="E4483B56"/>
@@ -5544,7 +5595,7 @@
       </w:rPr>
     </w:lvl>
   </w:abstractNum>
-  <w:abstractNum w:abstractNumId="5" w15:restartNumberingAfterBreak="0">
+  <w:abstractNum w:abstractNumId="6" w15:restartNumberingAfterBreak="0">
     <w:nsid w:val="318A3916"/>
     <w:multiLevelType w:val="hybridMultilevel"/>
     <w:tmpl w:val="7EC48B9C"/>
@@ -5657,7 +5708,7 @@
       </w:rPr>
     </w:lvl>
   </w:abstractNum>
-  <w:abstractNum w:abstractNumId="6" w15:restartNumberingAfterBreak="0">
+  <w:abstractNum w:abstractNumId="7" w15:restartNumberingAfterBreak="0">
     <w:nsid w:val="408C02FF"/>
     <w:multiLevelType w:val="hybridMultilevel"/>
     <w:tmpl w:val="1C925AC4"/>
@@ -5794,7 +5845,7 @@
       </w:rPr>
     </w:lvl>
   </w:abstractNum>
-  <w:abstractNum w:abstractNumId="7" w15:restartNumberingAfterBreak="0">
+  <w:abstractNum w:abstractNumId="8" w15:restartNumberingAfterBreak="0">
     <w:nsid w:val="42F31DAB"/>
     <w:multiLevelType w:val="hybridMultilevel"/>
     <w:tmpl w:val="A46C5D1C"/>
@@ -5934,7 +5985,119 @@
       </w:rPr>
     </w:lvl>
   </w:abstractNum>
-  <w:abstractNum w:abstractNumId="8" w15:restartNumberingAfterBreak="0">
+  <w:abstractNum w:abstractNumId="9" w15:restartNumberingAfterBreak="0">
+    <w:nsid w:val="43A71F24"/>
+    <w:multiLevelType w:val="hybridMultilevel"/>
+    <w:tmpl w:val="65805C88"/>
+    <w:lvl w:ilvl="0" w:tplc="D8523B90">
+      <w:numFmt w:val="bullet"/>
+      <w:lvlText w:val="-"/>
+      <w:lvlJc w:val="left"/>
+      <w:pPr>
+        <w:ind w:left="720" w:hanging="360"/>
+      </w:pPr>
+      <w:rPr>
+        <w:rFonts w:ascii="Arial" w:eastAsia="Times New Roman" w:hAnsi="Arial" w:cs="Arial" w:hint="default"/>
+      </w:rPr>
+    </w:lvl>
+    <w:lvl w:ilvl="1" w:tplc="100C0003" w:tentative="1">
+      <w:start w:val="1"/>
+      <w:numFmt w:val="bullet"/>
+      <w:lvlText w:val="o"/>
+      <w:lvlJc w:val="left"/>
+      <w:pPr>
+        <w:ind w:left="1440" w:hanging="360"/>
+      </w:pPr>
+      <w:rPr>
+        <w:rFonts w:ascii="Courier New" w:hAnsi="Courier New" w:cs="Courier New" w:hint="default"/>
+      </w:rPr>
+    </w:lvl>
+    <w:lvl w:ilvl="2" w:tplc="100C0005" w:tentative="1">
+      <w:start w:val="1"/>
+      <w:numFmt w:val="bullet"/>
+      <w:lvlText w:val=""/>
+      <w:lvlJc w:val="left"/>
+      <w:pPr>
+        <w:ind w:left="2160" w:hanging="360"/>
+      </w:pPr>
+      <w:rPr>
+        <w:rFonts w:ascii="Wingdings" w:hAnsi="Wingdings" w:hint="default"/>
+      </w:rPr>
+    </w:lvl>
+    <w:lvl w:ilvl="3" w:tplc="100C0001" w:tentative="1">
+      <w:start w:val="1"/>
+      <w:numFmt w:val="bullet"/>
+      <w:lvlText w:val=""/>
+      <w:lvlJc w:val="left"/>
+      <w:pPr>
+        <w:ind w:left="2880" w:hanging="360"/>
+      </w:pPr>
+      <w:rPr>
+        <w:rFonts w:ascii="Symbol" w:hAnsi="Symbol" w:hint="default"/>
+      </w:rPr>
+    </w:lvl>
+    <w:lvl w:ilvl="4" w:tplc="100C0003" w:tentative="1">
+      <w:start w:val="1"/>
+      <w:numFmt w:val="bullet"/>
+      <w:lvlText w:val="o"/>
+      <w:lvlJc w:val="left"/>
+      <w:pPr>
+        <w:ind w:left="3600" w:hanging="360"/>
+      </w:pPr>
+      <w:rPr>
+        <w:rFonts w:ascii="Courier New" w:hAnsi="Courier New" w:cs="Courier New" w:hint="default"/>
+      </w:rPr>
+    </w:lvl>
+    <w:lvl w:ilvl="5" w:tplc="100C0005" w:tentative="1">
+      <w:start w:val="1"/>
+      <w:numFmt w:val="bullet"/>
+      <w:lvlText w:val=""/>
+      <w:lvlJc w:val="left"/>
+      <w:pPr>
+        <w:ind w:left="4320" w:hanging="360"/>
+      </w:pPr>
+      <w:rPr>
+        <w:rFonts w:ascii="Wingdings" w:hAnsi="Wingdings" w:hint="default"/>
+      </w:rPr>
+    </w:lvl>
+    <w:lvl w:ilvl="6" w:tplc="100C0001" w:tentative="1">
+      <w:start w:val="1"/>
+      <w:numFmt w:val="bullet"/>
+      <w:lvlText w:val=""/>
+      <w:lvlJc w:val="left"/>
+      <w:pPr>
+        <w:ind w:left="5040" w:hanging="360"/>
+      </w:pPr>
+      <w:rPr>
+        <w:rFonts w:ascii="Symbol" w:hAnsi="Symbol" w:hint="default"/>
+      </w:rPr>
+    </w:lvl>
+    <w:lvl w:ilvl="7" w:tplc="100C0003" w:tentative="1">
+      <w:start w:val="1"/>
+      <w:numFmt w:val="bullet"/>
+      <w:lvlText w:val="o"/>
+      <w:lvlJc w:val="left"/>
+      <w:pPr>
+        <w:ind w:left="5760" w:hanging="360"/>
+      </w:pPr>
+      <w:rPr>
+        <w:rFonts w:ascii="Courier New" w:hAnsi="Courier New" w:cs="Courier New" w:hint="default"/>
+      </w:rPr>
+    </w:lvl>
+    <w:lvl w:ilvl="8" w:tplc="100C0005" w:tentative="1">
+      <w:start w:val="1"/>
+      <w:numFmt w:val="bullet"/>
+      <w:lvlText w:val=""/>
+      <w:lvlJc w:val="left"/>
+      <w:pPr>
+        <w:ind w:left="6480" w:hanging="360"/>
+      </w:pPr>
+      <w:rPr>
+        <w:rFonts w:ascii="Wingdings" w:hAnsi="Wingdings" w:hint="default"/>
+      </w:rPr>
+    </w:lvl>
+  </w:abstractNum>
+  <w:abstractNum w:abstractNumId="10" w15:restartNumberingAfterBreak="0">
     <w:nsid w:val="5082572C"/>
     <w:multiLevelType w:val="hybridMultilevel"/>
     <w:tmpl w:val="ED4ACFA4"/>
@@ -6074,7 +6237,7 @@
       </w:rPr>
     </w:lvl>
   </w:abstractNum>
-  <w:abstractNum w:abstractNumId="9" w15:restartNumberingAfterBreak="0">
+  <w:abstractNum w:abstractNumId="11" w15:restartNumberingAfterBreak="0">
     <w:nsid w:val="52B247CA"/>
     <w:multiLevelType w:val="hybridMultilevel"/>
     <w:tmpl w:val="B7D4D45A"/>
@@ -6214,7 +6377,7 @@
       </w:rPr>
     </w:lvl>
   </w:abstractNum>
-  <w:abstractNum w:abstractNumId="10" w15:restartNumberingAfterBreak="0">
+  <w:abstractNum w:abstractNumId="12" w15:restartNumberingAfterBreak="0">
     <w:nsid w:val="594C1361"/>
     <w:multiLevelType w:val="hybridMultilevel"/>
     <w:tmpl w:val="5C243628"/>
@@ -6354,7 +6517,7 @@
       </w:rPr>
     </w:lvl>
   </w:abstractNum>
-  <w:abstractNum w:abstractNumId="11" w15:restartNumberingAfterBreak="0">
+  <w:abstractNum w:abstractNumId="13" w15:restartNumberingAfterBreak="0">
     <w:nsid w:val="71E06583"/>
     <w:multiLevelType w:val="hybridMultilevel"/>
     <w:tmpl w:val="26C81FCE"/>
@@ -6494,7 +6657,7 @@
       </w:rPr>
     </w:lvl>
   </w:abstractNum>
-  <w:abstractNum w:abstractNumId="12" w15:restartNumberingAfterBreak="0">
+  <w:abstractNum w:abstractNumId="14" w15:restartNumberingAfterBreak="0">
     <w:nsid w:val="75A3529B"/>
     <w:multiLevelType w:val="hybridMultilevel"/>
     <w:tmpl w:val="819EEA64"/>
@@ -6634,7 +6797,7 @@
       </w:rPr>
     </w:lvl>
   </w:abstractNum>
-  <w:abstractNum w:abstractNumId="13" w15:restartNumberingAfterBreak="0">
+  <w:abstractNum w:abstractNumId="15" w15:restartNumberingAfterBreak="0">
     <w:nsid w:val="770D70A3"/>
     <w:multiLevelType w:val="hybridMultilevel"/>
     <w:tmpl w:val="E0E09518"/>
@@ -6747,7 +6910,7 @@
       </w:rPr>
     </w:lvl>
   </w:abstractNum>
-  <w:abstractNum w:abstractNumId="14" w15:restartNumberingAfterBreak="0">
+  <w:abstractNum w:abstractNumId="16" w15:restartNumberingAfterBreak="0">
     <w:nsid w:val="7B193736"/>
     <w:multiLevelType w:val="multilevel"/>
     <w:tmpl w:val="3E0A631E"/>
@@ -6869,7 +7032,7 @@
       </w:pPr>
     </w:lvl>
   </w:abstractNum>
-  <w:abstractNum w:abstractNumId="15" w15:restartNumberingAfterBreak="0">
+  <w:abstractNum w:abstractNumId="17" w15:restartNumberingAfterBreak="0">
     <w:nsid w:val="7DD245F2"/>
     <w:multiLevelType w:val="hybridMultilevel"/>
     <w:tmpl w:val="3100450C"/>
@@ -7010,52 +7173,58 @@
     </w:lvl>
   </w:abstractNum>
   <w:num w:numId="1" w16cid:durableId="1572737548">
-    <w:abstractNumId w:val="14"/>
+    <w:abstractNumId w:val="16"/>
   </w:num>
   <w:num w:numId="2" w16cid:durableId="1837114076">
     <w:abstractNumId w:val="0"/>
   </w:num>
   <w:num w:numId="3" w16cid:durableId="1504052052">
+    <w:abstractNumId w:val="4"/>
+  </w:num>
+  <w:num w:numId="4" w16cid:durableId="31662322">
+    <w:abstractNumId w:val="14"/>
+  </w:num>
+  <w:num w:numId="5" w16cid:durableId="1746295730">
+    <w:abstractNumId w:val="11"/>
+  </w:num>
+  <w:num w:numId="6" w16cid:durableId="775443594">
+    <w:abstractNumId w:val="5"/>
+  </w:num>
+  <w:num w:numId="7" w16cid:durableId="1060595187">
+    <w:abstractNumId w:val="12"/>
+  </w:num>
+  <w:num w:numId="8" w16cid:durableId="68114628">
+    <w:abstractNumId w:val="17"/>
+  </w:num>
+  <w:num w:numId="9" w16cid:durableId="1935674488">
     <w:abstractNumId w:val="3"/>
   </w:num>
-  <w:num w:numId="4" w16cid:durableId="31662322">
-    <w:abstractNumId w:val="12"/>
+  <w:num w:numId="10" w16cid:durableId="1537352176">
+    <w:abstractNumId w:val="7"/>
   </w:num>
-  <w:num w:numId="5" w16cid:durableId="1746295730">
-    <w:abstractNumId w:val="9"/>
-  </w:num>
-  <w:num w:numId="6" w16cid:durableId="775443594">
-    <w:abstractNumId w:val="4"/>
-  </w:num>
-  <w:num w:numId="7" w16cid:durableId="1060595187">
+  <w:num w:numId="11" w16cid:durableId="134108117">
     <w:abstractNumId w:val="10"/>
   </w:num>
-  <w:num w:numId="8" w16cid:durableId="68114628">
+  <w:num w:numId="12" w16cid:durableId="51584126">
+    <w:abstractNumId w:val="8"/>
+  </w:num>
+  <w:num w:numId="13" w16cid:durableId="439378769">
+    <w:abstractNumId w:val="13"/>
+  </w:num>
+  <w:num w:numId="14" w16cid:durableId="1670597171">
     <w:abstractNumId w:val="15"/>
   </w:num>
-  <w:num w:numId="9" w16cid:durableId="1935674488">
-    <w:abstractNumId w:val="2"/>
-  </w:num>
-  <w:num w:numId="10" w16cid:durableId="1537352176">
+  <w:num w:numId="15" w16cid:durableId="2003971779">
     <w:abstractNumId w:val="6"/>
-  </w:num>
-  <w:num w:numId="11" w16cid:durableId="134108117">
-    <w:abstractNumId w:val="8"/>
-  </w:num>
-  <w:num w:numId="12" w16cid:durableId="51584126">
-    <w:abstractNumId w:val="7"/>
-  </w:num>
-  <w:num w:numId="13" w16cid:durableId="439378769">
-    <w:abstractNumId w:val="11"/>
-  </w:num>
-  <w:num w:numId="14" w16cid:durableId="1670597171">
-    <w:abstractNumId w:val="13"/>
-  </w:num>
-  <w:num w:numId="15" w16cid:durableId="2003971779">
-    <w:abstractNumId w:val="5"/>
   </w:num>
   <w:num w:numId="16" w16cid:durableId="1086422211">
     <w:abstractNumId w:val="1"/>
+  </w:num>
+  <w:num w:numId="17" w16cid:durableId="1782072204">
+    <w:abstractNumId w:val="2"/>
+  </w:num>
+  <w:num w:numId="18" w16cid:durableId="1824274941">
+    <w:abstractNumId w:val="9"/>
   </w:num>
   <w:numIdMacAtCleanup w:val="13"/>
 </w:numbering>
@@ -7981,6 +8150,18 @@
       <w:lang w:val="fr-FR" w:eastAsia="fr-FR"/>
     </w:rPr>
   </w:style>
+  <w:style w:type="character" w:styleId="Mentionnonrsolue">
+    <w:name w:val="Unresolved Mention"/>
+    <w:basedOn w:val="Policepardfaut"/>
+    <w:uiPriority w:val="99"/>
+    <w:semiHidden/>
+    <w:unhideWhenUsed/>
+    <w:rsid w:val="00BA69A4"/>
+    <w:rPr>
+      <w:color w:val="605E5C"/>
+      <w:shd w:val="clear" w:color="auto" w:fill="E1DFDD"/>
+    </w:rPr>
+  </w:style>
 </w:styles>
 </file>
 

</xml_diff>

<commit_message>
chore (report): complete a bit of the report
</commit_message>
<xml_diff>
--- a/Docs/Rapport.docx
+++ b/Docs/Rapport.docx
@@ -2234,10 +2234,7 @@
         <w:jc w:val="both"/>
       </w:pPr>
       <w:r>
-        <w:t>Ce projet a été fait dans le cadre du module 323 avec comme responsable Xavier Carrel, afin de nous apprendre la programmation fonctionnelle.</w:t>
-      </w:r>
-      <w:r>
-        <w:t xml:space="preserve"> C’est un programme qui fait un graphique avec les données rentrées. Dans mon cas, c’est une étude de la population mondiale. Elle en fait un graphique de l’évolution des habitants par pays afin de les comparer ou d’analyser leur croissance.</w:t>
+        <w:t>Ce projet a été fait dans le cadre du module 323 avec comme responsable Xavier Carrel, afin de nous apprendre la programmation fonctionnelle. C’est un programme qui fait un graphique avec les données rentrées. Dans mon cas, c’est une étude de la population mondiale. Elle en fait un graphique de l’évolution des habitants par pays afin de les comparer ou d’analyser leur croissance.</w:t>
       </w:r>
     </w:p>
     <w:p/>
@@ -2578,7 +2575,37 @@
           <w:bCs/>
           <w:iCs/>
         </w:rPr>
-        <w:t xml:space="preserve">Pour ce projet, nous avons utiliser IceScrum afin de pouvoir créer des tâches et avoir un suivi sur notre sprint. Nous avons appliqué la méthode agile lors du projet. Nous avons aussi utilisé les conventionals commit, afin de bien se retrouver sur GitHub. </w:t>
+        <w:t xml:space="preserve">Pour ce projet, nous avons </w:t>
+      </w:r>
+      <w:r>
+        <w:rPr>
+          <w:bCs/>
+          <w:iCs/>
+        </w:rPr>
+        <w:t>utilisé</w:t>
+      </w:r>
+      <w:r>
+        <w:rPr>
+          <w:bCs/>
+          <w:iCs/>
+        </w:rPr>
+        <w:t xml:space="preserve"> </w:t>
+      </w:r>
+      <w:proofErr w:type="spellStart"/>
+      <w:r>
+        <w:rPr>
+          <w:bCs/>
+          <w:iCs/>
+        </w:rPr>
+        <w:t>IceScrum</w:t>
+      </w:r>
+      <w:proofErr w:type="spellEnd"/>
+      <w:r>
+        <w:rPr>
+          <w:bCs/>
+          <w:iCs/>
+        </w:rPr>
+        <w:t xml:space="preserve"> afin de pouvoir créer des tâches et avoir un suivi sur notre sprint. Nous avons appliqué la méthode agile lors du projet. Nous avons aussi utilisé les conventionals commit, afin de bien se retrouver sur GitHub. </w:t>
       </w:r>
     </w:p>
     <w:p>
@@ -2992,8 +3019,9 @@
           <w:color w:val="FF0000"/>
           <w:szCs w:val="14"/>
         </w:rPr>
-        <w:t xml:space="preserve"> le contenu des User Stories d’IceScrum</w:t>
-      </w:r>
+        <w:t xml:space="preserve"> le contenu des User Stories d’</w:t>
+      </w:r>
+      <w:proofErr w:type="spellStart"/>
       <w:r>
         <w:rPr>
           <w:b/>
@@ -3003,8 +3031,9 @@
           <w:color w:val="FF0000"/>
           <w:szCs w:val="14"/>
         </w:rPr>
-        <w:t> : Story + tests d’acceptance</w:t>
-      </w:r>
+        <w:t>IceScrum</w:t>
+      </w:r>
+      <w:proofErr w:type="spellEnd"/>
       <w:r>
         <w:rPr>
           <w:b/>
@@ -3014,7 +3043,7 @@
           <w:color w:val="FF0000"/>
           <w:szCs w:val="14"/>
         </w:rPr>
-        <w:t xml:space="preserve"> (avec IceTools)</w:t>
+        <w:t> : Story + tests d’acceptance</w:t>
       </w:r>
       <w:r>
         <w:rPr>
@@ -3025,6 +3054,41 @@
           <w:color w:val="FF0000"/>
           <w:szCs w:val="14"/>
         </w:rPr>
+        <w:t xml:space="preserve"> (avec </w:t>
+      </w:r>
+      <w:proofErr w:type="spellStart"/>
+      <w:r>
+        <w:rPr>
+          <w:b/>
+          <w:bCs/>
+          <w:i/>
+          <w:iCs/>
+          <w:color w:val="FF0000"/>
+          <w:szCs w:val="14"/>
+        </w:rPr>
+        <w:t>IceTools</w:t>
+      </w:r>
+      <w:proofErr w:type="spellEnd"/>
+      <w:r>
+        <w:rPr>
+          <w:b/>
+          <w:bCs/>
+          <w:i/>
+          <w:iCs/>
+          <w:color w:val="FF0000"/>
+          <w:szCs w:val="14"/>
+        </w:rPr>
+        <w:t>)</w:t>
+      </w:r>
+      <w:r>
+        <w:rPr>
+          <w:b/>
+          <w:bCs/>
+          <w:i/>
+          <w:iCs/>
+          <w:color w:val="FF0000"/>
+          <w:szCs w:val="14"/>
+        </w:rPr>
         <w:t xml:space="preserve"> + maquettes</w:t>
       </w:r>
     </w:p>
@@ -3126,8 +3190,20 @@
           <w:iCs/>
           <w:color w:val="FF0000"/>
         </w:rPr>
-        <w:t>Décrire l’environnement dans lequel se fait la sprint review</w:t>
-      </w:r>
+        <w:t xml:space="preserve">Décrire l’environnement dans lequel se fait la sprint </w:t>
+      </w:r>
+      <w:proofErr w:type="spellStart"/>
+      <w:r>
+        <w:rPr>
+          <w:b/>
+          <w:bCs/>
+          <w:i/>
+          <w:iCs/>
+          <w:color w:val="FF0000"/>
+        </w:rPr>
+        <w:t>review</w:t>
+      </w:r>
+      <w:proofErr w:type="spellEnd"/>
     </w:p>
     <w:p>
       <w:pPr>
@@ -3198,6 +3274,7 @@
           <w:szCs w:val="14"/>
         </w:rPr>
       </w:pPr>
+      <w:proofErr w:type="gramStart"/>
       <w:r>
         <w:rPr>
           <w:i/>
@@ -3212,7 +3289,16 @@
           <w:iCs/>
           <w:szCs w:val="14"/>
         </w:rPr>
-        <w:t>ypes de des tests et ordre dans lequel ils seront effectués.</w:t>
+        <w:t>ypes</w:t>
+      </w:r>
+      <w:proofErr w:type="gramEnd"/>
+      <w:r>
+        <w:rPr>
+          <w:i/>
+          <w:iCs/>
+          <w:szCs w:val="14"/>
+        </w:rPr>
+        <w:t xml:space="preserve"> de des tests et ordre dans lequel ils seront effectués.</w:t>
       </w:r>
     </w:p>
     <w:p>
@@ -3232,6 +3318,7 @@
           <w:szCs w:val="14"/>
         </w:rPr>
       </w:pPr>
+      <w:proofErr w:type="gramStart"/>
       <w:r>
         <w:rPr>
           <w:i/>
@@ -3247,7 +3334,16 @@
           <w:iCs/>
           <w:szCs w:val="14"/>
         </w:rPr>
-        <w:t>es moyens à mettre en œuvre</w:t>
+        <w:t>es</w:t>
+      </w:r>
+      <w:proofErr w:type="gramEnd"/>
+      <w:r>
+        <w:rPr>
+          <w:i/>
+          <w:iCs/>
+          <w:szCs w:val="14"/>
+        </w:rPr>
+        <w:t xml:space="preserve"> moyens à mettre en œuvre</w:t>
       </w:r>
       <w:r>
         <w:rPr>
@@ -3275,6 +3371,7 @@
           <w:szCs w:val="14"/>
         </w:rPr>
       </w:pPr>
+      <w:proofErr w:type="gramStart"/>
       <w:r>
         <w:rPr>
           <w:i/>
@@ -3289,7 +3386,16 @@
           <w:iCs/>
           <w:szCs w:val="14"/>
         </w:rPr>
-        <w:t>ouverture des tests (tests exhaustifs ou non, si non, pourquoi ?)</w:t>
+        <w:t>ouverture</w:t>
+      </w:r>
+      <w:proofErr w:type="gramEnd"/>
+      <w:r>
+        <w:rPr>
+          <w:i/>
+          <w:iCs/>
+          <w:szCs w:val="14"/>
+        </w:rPr>
+        <w:t xml:space="preserve"> des tests (tests exhaustifs ou non, si non, pourquoi ?)</w:t>
       </w:r>
       <w:r>
         <w:rPr>
@@ -3317,6 +3423,7 @@
           <w:szCs w:val="14"/>
         </w:rPr>
       </w:pPr>
+      <w:proofErr w:type="gramStart"/>
       <w:r>
         <w:rPr>
           <w:i/>
@@ -3331,7 +3438,16 @@
           <w:iCs/>
           <w:szCs w:val="14"/>
         </w:rPr>
-        <w:t>onnées de test à prévoir (données réelles ?)</w:t>
+        <w:t>onnées</w:t>
+      </w:r>
+      <w:proofErr w:type="gramEnd"/>
+      <w:r>
+        <w:rPr>
+          <w:i/>
+          <w:iCs/>
+          <w:szCs w:val="14"/>
+        </w:rPr>
+        <w:t xml:space="preserve"> de test à prévoir (données réelles ?)</w:t>
       </w:r>
       <w:r>
         <w:rPr>
@@ -3378,13 +3494,23 @@
           <w:szCs w:val="14"/>
         </w:rPr>
       </w:pPr>
+      <w:proofErr w:type="gramStart"/>
       <w:r>
         <w:rPr>
           <w:i/>
           <w:iCs/>
           <w:szCs w:val="14"/>
         </w:rPr>
-        <w:t>les testeurs extérieurs éventuels.</w:t>
+        <w:t>les</w:t>
+      </w:r>
+      <w:proofErr w:type="gramEnd"/>
+      <w:r>
+        <w:rPr>
+          <w:i/>
+          <w:iCs/>
+          <w:szCs w:val="14"/>
+        </w:rPr>
+        <w:t xml:space="preserve"> testeurs extérieurs éventuels.</w:t>
       </w:r>
     </w:p>
     <w:p>
@@ -3694,7 +3820,27 @@
           <w:iCs/>
           <w:color w:val="FF0000"/>
         </w:rPr>
-        <w:t>Au moment de générer le formulaire, le script php :</w:t>
+        <w:t xml:space="preserve">Au moment de générer le formulaire, le script </w:t>
+      </w:r>
+      <w:proofErr w:type="spellStart"/>
+      <w:r>
+        <w:rPr>
+          <w:b/>
+          <w:i/>
+          <w:iCs/>
+          <w:color w:val="FF0000"/>
+        </w:rPr>
+        <w:t>php</w:t>
+      </w:r>
+      <w:proofErr w:type="spellEnd"/>
+      <w:r>
+        <w:rPr>
+          <w:b/>
+          <w:i/>
+          <w:iCs/>
+          <w:color w:val="FF0000"/>
+        </w:rPr>
+        <w:t> :</w:t>
       </w:r>
     </w:p>
     <w:p>
@@ -3766,8 +3912,39 @@
           <w:iCs/>
           <w:color w:val="FF0000"/>
         </w:rPr>
-        <w:t>Ajoute un input nommé « CSRF » de type hidden dans le form</w:t>
-      </w:r>
+        <w:t xml:space="preserve">Ajoute un input nommé « CSRF » de type </w:t>
+      </w:r>
+      <w:proofErr w:type="spellStart"/>
+      <w:r>
+        <w:rPr>
+          <w:b/>
+          <w:i/>
+          <w:iCs/>
+          <w:color w:val="FF0000"/>
+        </w:rPr>
+        <w:t>hidden</w:t>
+      </w:r>
+      <w:proofErr w:type="spellEnd"/>
+      <w:r>
+        <w:rPr>
+          <w:b/>
+          <w:i/>
+          <w:iCs/>
+          <w:color w:val="FF0000"/>
+        </w:rPr>
+        <w:t xml:space="preserve"> dans le </w:t>
+      </w:r>
+      <w:proofErr w:type="spellStart"/>
+      <w:r>
+        <w:rPr>
+          <w:b/>
+          <w:i/>
+          <w:iCs/>
+          <w:color w:val="FF0000"/>
+        </w:rPr>
+        <w:t>form</w:t>
+      </w:r>
+      <w:proofErr w:type="spellEnd"/>
     </w:p>
     <w:p>
       <w:pPr>
@@ -3790,8 +3967,19 @@
           <w:iCs/>
           <w:color w:val="FF0000"/>
         </w:rPr>
-        <w:t>A la réception du POST du fromulaire</w:t>
-      </w:r>
+        <w:t xml:space="preserve">A la réception du POST du </w:t>
+      </w:r>
+      <w:proofErr w:type="spellStart"/>
+      <w:r>
+        <w:rPr>
+          <w:b/>
+          <w:i/>
+          <w:iCs/>
+          <w:color w:val="FF0000"/>
+        </w:rPr>
+        <w:t>fromulaire</w:t>
+      </w:r>
+      <w:proofErr w:type="spellEnd"/>
     </w:p>
     <w:p>
       <w:pPr>
@@ -4145,12 +4333,21 @@
           <w:iCs/>
         </w:rPr>
       </w:pPr>
-      <w:r>
-        <w:rPr>
-          <w:i/>
-          <w:iCs/>
-        </w:rPr>
-        <w:t>la liste de tous les fichiers et une rapide description de leur contenu (des noms qui parlent !)</w:t>
+      <w:proofErr w:type="gramStart"/>
+      <w:r>
+        <w:rPr>
+          <w:i/>
+          <w:iCs/>
+        </w:rPr>
+        <w:t>la</w:t>
+      </w:r>
+      <w:proofErr w:type="gramEnd"/>
+      <w:r>
+        <w:rPr>
+          <w:i/>
+          <w:iCs/>
+        </w:rPr>
+        <w:t xml:space="preserve"> liste de tous les fichiers et une rapide description de leur contenu (des noms qui parlent !)</w:t>
       </w:r>
     </w:p>
     <w:p>
@@ -4169,12 +4366,21 @@
           <w:iCs/>
         </w:rPr>
       </w:pPr>
-      <w:r>
-        <w:rPr>
-          <w:i/>
-          <w:iCs/>
-        </w:rPr>
-        <w:t>les versions des systèmes d'exploitation et des outils logiciels</w:t>
+      <w:proofErr w:type="gramStart"/>
+      <w:r>
+        <w:rPr>
+          <w:i/>
+          <w:iCs/>
+        </w:rPr>
+        <w:t>les</w:t>
+      </w:r>
+      <w:proofErr w:type="gramEnd"/>
+      <w:r>
+        <w:rPr>
+          <w:i/>
+          <w:iCs/>
+        </w:rPr>
+        <w:t xml:space="preserve"> versions des systèmes d'exploitation et des outils logiciels</w:t>
       </w:r>
     </w:p>
     <w:p>
@@ -4193,12 +4399,21 @@
           <w:iCs/>
         </w:rPr>
       </w:pPr>
-      <w:r>
-        <w:rPr>
-          <w:i/>
-          <w:iCs/>
-        </w:rPr>
-        <w:t>la description exacte du matériel</w:t>
+      <w:proofErr w:type="gramStart"/>
+      <w:r>
+        <w:rPr>
+          <w:i/>
+          <w:iCs/>
+        </w:rPr>
+        <w:t>la</w:t>
+      </w:r>
+      <w:proofErr w:type="gramEnd"/>
+      <w:r>
+        <w:rPr>
+          <w:i/>
+          <w:iCs/>
+        </w:rPr>
+        <w:t xml:space="preserve"> description exacte du matériel</w:t>
       </w:r>
     </w:p>
     <w:p/>
@@ -4280,8 +4495,9 @@
           <w:iCs/>
           <w:color w:val="FF0000"/>
         </w:rPr>
-        <w:t>Reprendre les tests d’acceptance d’IceScrum au moyen de la feuille ad hoc d’</w:t>
-      </w:r>
+        <w:t>Reprendre les tests d’acceptance d’</w:t>
+      </w:r>
+      <w:proofErr w:type="spellStart"/>
       <w:r>
         <w:rPr>
           <w:b/>
@@ -4290,8 +4506,31 @@
           <w:iCs/>
           <w:color w:val="FF0000"/>
         </w:rPr>
+        <w:t>IceScrum</w:t>
+      </w:r>
+      <w:proofErr w:type="spellEnd"/>
+      <w:r>
+        <w:rPr>
+          <w:b/>
+          <w:bCs/>
+          <w:i/>
+          <w:iCs/>
+          <w:color w:val="FF0000"/>
+        </w:rPr>
+        <w:t xml:space="preserve"> au moyen de la feuille ad hoc d’</w:t>
+      </w:r>
+      <w:proofErr w:type="spellStart"/>
+      <w:r>
+        <w:rPr>
+          <w:b/>
+          <w:bCs/>
+          <w:i/>
+          <w:iCs/>
+          <w:color w:val="FF0000"/>
+        </w:rPr>
         <w:t>IceTools</w:t>
       </w:r>
+      <w:proofErr w:type="spellEnd"/>
     </w:p>
     <w:p>
       <w:pPr>
@@ -4754,12 +4993,21 @@
         <w:szCs w:val="16"/>
       </w:rPr>
     </w:pPr>
+    <w:proofErr w:type="gramStart"/>
     <w:r>
       <w:rPr>
         <w:sz w:val="16"/>
         <w:szCs w:val="16"/>
       </w:rPr>
-      <w:t>i-CQ VD Octobre 2010</w:t>
+      <w:t>i</w:t>
+    </w:r>
+    <w:proofErr w:type="gramEnd"/>
+    <w:r>
+      <w:rPr>
+        <w:sz w:val="16"/>
+        <w:szCs w:val="16"/>
+      </w:rPr>
+      <w:t>-CQ VD Octobre 2010</w:t>
     </w:r>
     <w:r>
       <w:rPr>
@@ -4821,7 +5069,23 @@
         <w:sz w:val="16"/>
         <w:szCs w:val="16"/>
       </w:rPr>
-      <w:t>Dernière modif : 02.12.2010</w:t>
+      <w:t xml:space="preserve">Dernière </w:t>
+    </w:r>
+    <w:proofErr w:type="spellStart"/>
+    <w:r>
+      <w:rPr>
+        <w:sz w:val="16"/>
+        <w:szCs w:val="16"/>
+      </w:rPr>
+      <w:t>modif</w:t>
+    </w:r>
+    <w:proofErr w:type="spellEnd"/>
+    <w:r>
+      <w:rPr>
+        <w:sz w:val="16"/>
+        <w:szCs w:val="16"/>
+      </w:rPr>
+      <w:t> : 02.12.2010</w:t>
     </w:r>
     <w:r>
       <w:rPr>
@@ -8461,26 +8725,6 @@
 </file>
 
 <file path=customXml/item1.xml><?xml version="1.0" encoding="utf-8"?>
-<?mso-contentType ?>
-<FormTemplates xmlns="http://schemas.microsoft.com/sharepoint/v3/contenttype/forms">
-  <Display>DocumentLibraryForm</Display>
-  <Edit>DocumentLibraryForm</Edit>
-  <New>DocumentLibraryForm</New>
-</FormTemplates>
-</file>
-
-<file path=customXml/item2.xml><?xml version="1.0" encoding="utf-8"?>
-<p:properties xmlns:p="http://schemas.microsoft.com/office/2006/metadata/properties" xmlns:xsi="http://www.w3.org/2001/XMLSchema-instance" xmlns:pc="http://schemas.microsoft.com/office/infopath/2007/PartnerControls">
-  <documentManagement>
-    <TaxCatchAll xmlns="dfa80de1-e9bb-4cf2-893d-d06220b3971a" xsi:nil="true"/>
-    <lcf76f155ced4ddcb4097134ff3c332f xmlns="98d92101-24da-4498-9971-a24673344bd8">
-      <Terms xmlns="http://schemas.microsoft.com/office/infopath/2007/PartnerControls"/>
-    </lcf76f155ced4ddcb4097134ff3c332f>
-  </documentManagement>
-</p:properties>
-</file>
-
-<file path=customXml/item3.xml><?xml version="1.0" encoding="utf-8"?>
 <ct:contentTypeSchema xmlns:ct="http://schemas.microsoft.com/office/2006/metadata/contentType" xmlns:ma="http://schemas.microsoft.com/office/2006/metadata/properties/metaAttributes" ct:_="" ma:_="" ma:contentTypeName="Document" ma:contentTypeID="0x010100E529CC47EA4E614CBF50FAFAB9B8F32B" ma:contentTypeVersion="13" ma:contentTypeDescription="Crée un document." ma:contentTypeScope="" ma:versionID="b0c7ed87d1a958e9d45e6a628dda67b2">
   <xsd:schema xmlns:xsd="http://www.w3.org/2001/XMLSchema" xmlns:xs="http://www.w3.org/2001/XMLSchema" xmlns:p="http://schemas.microsoft.com/office/2006/metadata/properties" xmlns:ns2="98d92101-24da-4498-9971-a24673344bd8" xmlns:ns3="dfa80de1-e9bb-4cf2-893d-d06220b3971a" targetNamespace="http://schemas.microsoft.com/office/2006/metadata/properties" ma:root="true" ma:fieldsID="444cf053ca299ab1a8609ad922f5c0d6" ns2:_="" ns3:_="">
     <xsd:import namespace="98d92101-24da-4498-9971-a24673344bd8"/>
@@ -8703,10 +8947,41 @@
 </ct:contentTypeSchema>
 </file>
 
+<file path=customXml/item2.xml><?xml version="1.0" encoding="utf-8"?>
+<p:properties xmlns:p="http://schemas.microsoft.com/office/2006/metadata/properties" xmlns:xsi="http://www.w3.org/2001/XMLSchema-instance" xmlns:pc="http://schemas.microsoft.com/office/infopath/2007/PartnerControls">
+  <documentManagement>
+    <TaxCatchAll xmlns="dfa80de1-e9bb-4cf2-893d-d06220b3971a" xsi:nil="true"/>
+    <lcf76f155ced4ddcb4097134ff3c332f xmlns="98d92101-24da-4498-9971-a24673344bd8">
+      <Terms xmlns="http://schemas.microsoft.com/office/infopath/2007/PartnerControls"/>
+    </lcf76f155ced4ddcb4097134ff3c332f>
+  </documentManagement>
+</p:properties>
+</file>
+
+<file path=customXml/item3.xml><?xml version="1.0" encoding="utf-8"?>
+<?mso-contentType ?>
+<FormTemplates xmlns="http://schemas.microsoft.com/sharepoint/v3/contenttype/forms">
+  <Display>DocumentLibraryForm</Display>
+  <Edit>DocumentLibraryForm</Edit>
+  <New>DocumentLibraryForm</New>
+</FormTemplates>
+</file>
+
 <file path=customXml/itemProps1.xml><?xml version="1.0" encoding="utf-8"?>
-<ds:datastoreItem xmlns:ds="http://schemas.openxmlformats.org/officeDocument/2006/customXml" ds:itemID="{1DADA05A-DA17-4CB0-90B5-C889667DD54A}">
+<ds:datastoreItem xmlns:ds="http://schemas.openxmlformats.org/officeDocument/2006/customXml" ds:itemID="{700D8043-C34E-4EC6-98BE-7219263EC485}">
   <ds:schemaRefs>
-    <ds:schemaRef ds:uri="http://schemas.microsoft.com/sharepoint/v3/contenttype/forms"/>
+    <ds:schemaRef ds:uri="http://schemas.microsoft.com/office/2006/metadata/contentType"/>
+    <ds:schemaRef ds:uri="http://schemas.microsoft.com/office/2006/metadata/properties/metaAttributes"/>
+    <ds:schemaRef ds:uri="http://www.w3.org/2001/XMLSchema"/>
+    <ds:schemaRef ds:uri="http://schemas.microsoft.com/office/2006/metadata/properties"/>
+    <ds:schemaRef ds:uri="98d92101-24da-4498-9971-a24673344bd8"/>
+    <ds:schemaRef ds:uri="dfa80de1-e9bb-4cf2-893d-d06220b3971a"/>
+    <ds:schemaRef ds:uri="http://schemas.microsoft.com/office/2006/documentManagement/types"/>
+    <ds:schemaRef ds:uri="http://schemas.microsoft.com/office/infopath/2007/PartnerControls"/>
+    <ds:schemaRef ds:uri="http://schemas.openxmlformats.org/package/2006/metadata/core-properties"/>
+    <ds:schemaRef ds:uri="http://purl.org/dc/elements/1.1/"/>
+    <ds:schemaRef ds:uri="http://purl.org/dc/terms/"/>
+    <ds:schemaRef ds:uri="http://schemas.microsoft.com/internal/obd"/>
   </ds:schemaRefs>
 </ds:datastoreItem>
 </file>
@@ -8723,20 +8998,9 @@
 </file>
 
 <file path=customXml/itemProps3.xml><?xml version="1.0" encoding="utf-8"?>
-<ds:datastoreItem xmlns:ds="http://schemas.openxmlformats.org/officeDocument/2006/customXml" ds:itemID="{700D8043-C34E-4EC6-98BE-7219263EC485}">
+<ds:datastoreItem xmlns:ds="http://schemas.openxmlformats.org/officeDocument/2006/customXml" ds:itemID="{1DADA05A-DA17-4CB0-90B5-C889667DD54A}">
   <ds:schemaRefs>
-    <ds:schemaRef ds:uri="http://schemas.microsoft.com/office/2006/metadata/contentType"/>
-    <ds:schemaRef ds:uri="http://schemas.microsoft.com/office/2006/metadata/properties/metaAttributes"/>
-    <ds:schemaRef ds:uri="http://www.w3.org/2001/XMLSchema"/>
-    <ds:schemaRef ds:uri="http://schemas.microsoft.com/office/2006/metadata/properties"/>
-    <ds:schemaRef ds:uri="98d92101-24da-4498-9971-a24673344bd8"/>
-    <ds:schemaRef ds:uri="dfa80de1-e9bb-4cf2-893d-d06220b3971a"/>
-    <ds:schemaRef ds:uri="http://schemas.microsoft.com/office/2006/documentManagement/types"/>
-    <ds:schemaRef ds:uri="http://schemas.microsoft.com/office/infopath/2007/PartnerControls"/>
-    <ds:schemaRef ds:uri="http://schemas.openxmlformats.org/package/2006/metadata/core-properties"/>
-    <ds:schemaRef ds:uri="http://purl.org/dc/elements/1.1/"/>
-    <ds:schemaRef ds:uri="http://purl.org/dc/terms/"/>
-    <ds:schemaRef ds:uri="http://schemas.microsoft.com/internal/obd"/>
+    <ds:schemaRef ds:uri="http://schemas.microsoft.com/sharepoint/v3/contenttype/forms"/>
   </ds:schemaRefs>
 </ds:datastoreItem>
 </file>
</xml_diff>

<commit_message>
chore(report): Change the header
</commit_message>
<xml_diff>
--- a/Docs/Rapport.docx
+++ b/Docs/Rapport.docx
@@ -2789,12 +2789,6 @@
         <w:gridCol w:w="8691"/>
       </w:tblGrid>
       <w:tr>
-        <w:tblPrEx>
-          <w:tblCellMar>
-            <w:top w:w="0" w:type="dxa"/>
-            <w:bottom w:w="0" w:type="dxa"/>
-          </w:tblCellMar>
-        </w:tblPrEx>
         <w:tc>
           <w:tcPr>
             <w:tcW w:w="0" w:type="auto"/>
@@ -2812,12 +2806,6 @@
         </w:tc>
       </w:tr>
       <w:tr>
-        <w:tblPrEx>
-          <w:tblCellMar>
-            <w:top w:w="0" w:type="dxa"/>
-            <w:bottom w:w="0" w:type="dxa"/>
-          </w:tblCellMar>
-        </w:tblPrEx>
         <w:tc>
           <w:tcPr>
             <w:tcW w:w="0" w:type="auto"/>
@@ -2852,12 +2840,6 @@
               <w:gridCol w:w="5902"/>
             </w:tblGrid>
             <w:tr>
-              <w:tblPrEx>
-                <w:tblCellMar>
-                  <w:top w:w="0" w:type="dxa"/>
-                  <w:bottom w:w="0" w:type="dxa"/>
-                </w:tblCellMar>
-              </w:tblPrEx>
               <w:tc>
                 <w:tcPr>
                   <w:tcW w:w="0" w:type="auto"/>
@@ -2927,12 +2909,6 @@
         <w:gridCol w:w="9060"/>
       </w:tblGrid>
       <w:tr>
-        <w:tblPrEx>
-          <w:tblCellMar>
-            <w:top w:w="0" w:type="dxa"/>
-            <w:bottom w:w="0" w:type="dxa"/>
-          </w:tblCellMar>
-        </w:tblPrEx>
         <w:tc>
           <w:tcPr>
             <w:tcW w:w="0" w:type="auto"/>
@@ -2945,12 +2921,6 @@
         </w:tc>
       </w:tr>
       <w:tr>
-        <w:tblPrEx>
-          <w:tblCellMar>
-            <w:top w:w="0" w:type="dxa"/>
-            <w:bottom w:w="0" w:type="dxa"/>
-          </w:tblCellMar>
-        </w:tblPrEx>
         <w:tc>
           <w:tcPr>
             <w:tcW w:w="0" w:type="auto"/>
@@ -2985,12 +2955,6 @@
               <w:gridCol w:w="5514"/>
             </w:tblGrid>
             <w:tr>
-              <w:tblPrEx>
-                <w:tblCellMar>
-                  <w:top w:w="0" w:type="dxa"/>
-                  <w:bottom w:w="0" w:type="dxa"/>
-                </w:tblCellMar>
-              </w:tblPrEx>
               <w:tc>
                 <w:tcPr>
                   <w:tcW w:w="0" w:type="auto"/>
@@ -3060,12 +3024,6 @@
         <w:gridCol w:w="9060"/>
       </w:tblGrid>
       <w:tr>
-        <w:tblPrEx>
-          <w:tblCellMar>
-            <w:top w:w="0" w:type="dxa"/>
-            <w:bottom w:w="0" w:type="dxa"/>
-          </w:tblCellMar>
-        </w:tblPrEx>
         <w:tc>
           <w:tcPr>
             <w:tcW w:w="0" w:type="auto"/>
@@ -3078,12 +3036,6 @@
         </w:tc>
       </w:tr>
       <w:tr>
-        <w:tblPrEx>
-          <w:tblCellMar>
-            <w:top w:w="0" w:type="dxa"/>
-            <w:bottom w:w="0" w:type="dxa"/>
-          </w:tblCellMar>
-        </w:tblPrEx>
         <w:tc>
           <w:tcPr>
             <w:tcW w:w="0" w:type="auto"/>
@@ -3118,12 +3070,6 @@
               <w:gridCol w:w="6542"/>
             </w:tblGrid>
             <w:tr>
-              <w:tblPrEx>
-                <w:tblCellMar>
-                  <w:top w:w="0" w:type="dxa"/>
-                  <w:bottom w:w="0" w:type="dxa"/>
-                </w:tblCellMar>
-              </w:tblPrEx>
               <w:tc>
                 <w:tcPr>
                   <w:tcW w:w="0" w:type="auto"/>
@@ -3146,12 +3092,6 @@
               </w:tc>
             </w:tr>
             <w:tr>
-              <w:tblPrEx>
-                <w:tblCellMar>
-                  <w:top w:w="0" w:type="dxa"/>
-                  <w:bottom w:w="0" w:type="dxa"/>
-                </w:tblCellMar>
-              </w:tblPrEx>
               <w:tc>
                 <w:tcPr>
                   <w:tcW w:w="0" w:type="auto"/>
@@ -3221,12 +3161,6 @@
         <w:gridCol w:w="7959"/>
       </w:tblGrid>
       <w:tr>
-        <w:tblPrEx>
-          <w:tblCellMar>
-            <w:top w:w="0" w:type="dxa"/>
-            <w:bottom w:w="0" w:type="dxa"/>
-          </w:tblCellMar>
-        </w:tblPrEx>
         <w:tc>
           <w:tcPr>
             <w:tcW w:w="0" w:type="auto"/>
@@ -3244,12 +3178,6 @@
         </w:tc>
       </w:tr>
       <w:tr>
-        <w:tblPrEx>
-          <w:tblCellMar>
-            <w:top w:w="0" w:type="dxa"/>
-            <w:bottom w:w="0" w:type="dxa"/>
-          </w:tblCellMar>
-        </w:tblPrEx>
         <w:tc>
           <w:tcPr>
             <w:tcW w:w="0" w:type="auto"/>
@@ -3284,12 +3212,6 @@
               <w:gridCol w:w="5603"/>
             </w:tblGrid>
             <w:tr>
-              <w:tblPrEx>
-                <w:tblCellMar>
-                  <w:top w:w="0" w:type="dxa"/>
-                  <w:bottom w:w="0" w:type="dxa"/>
-                </w:tblCellMar>
-              </w:tblPrEx>
               <w:tc>
                 <w:tcPr>
                   <w:tcW w:w="0" w:type="auto"/>
@@ -3364,12 +3286,6 @@
         <w:gridCol w:w="9060"/>
       </w:tblGrid>
       <w:tr>
-        <w:tblPrEx>
-          <w:tblCellMar>
-            <w:top w:w="0" w:type="dxa"/>
-            <w:bottom w:w="0" w:type="dxa"/>
-          </w:tblCellMar>
-        </w:tblPrEx>
         <w:tc>
           <w:tcPr>
             <w:tcW w:w="0" w:type="auto"/>
@@ -3382,12 +3298,6 @@
         </w:tc>
       </w:tr>
       <w:tr>
-        <w:tblPrEx>
-          <w:tblCellMar>
-            <w:top w:w="0" w:type="dxa"/>
-            <w:bottom w:w="0" w:type="dxa"/>
-          </w:tblCellMar>
-        </w:tblPrEx>
         <w:tc>
           <w:tcPr>
             <w:tcW w:w="0" w:type="auto"/>
@@ -3422,12 +3332,6 @@
               <w:gridCol w:w="6815"/>
             </w:tblGrid>
             <w:tr>
-              <w:tblPrEx>
-                <w:tblCellMar>
-                  <w:top w:w="0" w:type="dxa"/>
-                  <w:bottom w:w="0" w:type="dxa"/>
-                </w:tblCellMar>
-              </w:tblPrEx>
               <w:tc>
                 <w:tcPr>
                   <w:tcW w:w="0" w:type="auto"/>
@@ -3466,12 +3370,6 @@
               </w:tc>
             </w:tr>
             <w:tr>
-              <w:tblPrEx>
-                <w:tblCellMar>
-                  <w:top w:w="0" w:type="dxa"/>
-                  <w:bottom w:w="0" w:type="dxa"/>
-                </w:tblCellMar>
-              </w:tblPrEx>
               <w:tc>
                 <w:tcPr>
                   <w:tcW w:w="0" w:type="auto"/>
@@ -3502,12 +3400,6 @@
               </w:tc>
             </w:tr>
             <w:tr>
-              <w:tblPrEx>
-                <w:tblCellMar>
-                  <w:top w:w="0" w:type="dxa"/>
-                  <w:bottom w:w="0" w:type="dxa"/>
-                </w:tblCellMar>
-              </w:tblPrEx>
               <w:tc>
                 <w:tcPr>
                   <w:tcW w:w="0" w:type="auto"/>
@@ -3538,12 +3430,6 @@
               </w:tc>
             </w:tr>
             <w:tr>
-              <w:tblPrEx>
-                <w:tblCellMar>
-                  <w:top w:w="0" w:type="dxa"/>
-                  <w:bottom w:w="0" w:type="dxa"/>
-                </w:tblCellMar>
-              </w:tblPrEx>
               <w:tc>
                 <w:tcPr>
                   <w:tcW w:w="0" w:type="auto"/>
@@ -3621,12 +3507,6 @@
         <w:gridCol w:w="9060"/>
       </w:tblGrid>
       <w:tr>
-        <w:tblPrEx>
-          <w:tblCellMar>
-            <w:top w:w="0" w:type="dxa"/>
-            <w:bottom w:w="0" w:type="dxa"/>
-          </w:tblCellMar>
-        </w:tblPrEx>
         <w:tc>
           <w:tcPr>
             <w:tcW w:w="0" w:type="auto"/>
@@ -3639,12 +3519,6 @@
         </w:tc>
       </w:tr>
       <w:tr>
-        <w:tblPrEx>
-          <w:tblCellMar>
-            <w:top w:w="0" w:type="dxa"/>
-            <w:bottom w:w="0" w:type="dxa"/>
-          </w:tblCellMar>
-        </w:tblPrEx>
         <w:tc>
           <w:tcPr>
             <w:tcW w:w="0" w:type="auto"/>
@@ -3679,12 +3553,6 @@
               <w:gridCol w:w="6069"/>
             </w:tblGrid>
             <w:tr>
-              <w:tblPrEx>
-                <w:tblCellMar>
-                  <w:top w:w="0" w:type="dxa"/>
-                  <w:bottom w:w="0" w:type="dxa"/>
-                </w:tblCellMar>
-              </w:tblPrEx>
               <w:tc>
                 <w:tcPr>
                   <w:tcW w:w="0" w:type="auto"/>
@@ -3754,12 +3622,6 @@
         <w:gridCol w:w="9060"/>
       </w:tblGrid>
       <w:tr>
-        <w:tblPrEx>
-          <w:tblCellMar>
-            <w:top w:w="0" w:type="dxa"/>
-            <w:bottom w:w="0" w:type="dxa"/>
-          </w:tblCellMar>
-        </w:tblPrEx>
         <w:tc>
           <w:tcPr>
             <w:tcW w:w="0" w:type="auto"/>
@@ -3772,12 +3634,6 @@
         </w:tc>
       </w:tr>
       <w:tr>
-        <w:tblPrEx>
-          <w:tblCellMar>
-            <w:top w:w="0" w:type="dxa"/>
-            <w:bottom w:w="0" w:type="dxa"/>
-          </w:tblCellMar>
-        </w:tblPrEx>
         <w:tc>
           <w:tcPr>
             <w:tcW w:w="0" w:type="auto"/>
@@ -3812,12 +3668,6 @@
               <w:gridCol w:w="6635"/>
             </w:tblGrid>
             <w:tr>
-              <w:tblPrEx>
-                <w:tblCellMar>
-                  <w:top w:w="0" w:type="dxa"/>
-                  <w:bottom w:w="0" w:type="dxa"/>
-                </w:tblCellMar>
-              </w:tblPrEx>
               <w:tc>
                 <w:tcPr>
                   <w:tcW w:w="0" w:type="auto"/>
@@ -3840,12 +3690,6 @@
               </w:tc>
             </w:tr>
             <w:tr>
-              <w:tblPrEx>
-                <w:tblCellMar>
-                  <w:top w:w="0" w:type="dxa"/>
-                  <w:bottom w:w="0" w:type="dxa"/>
-                </w:tblCellMar>
-              </w:tblPrEx>
               <w:tc>
                 <w:tcPr>
                   <w:tcW w:w="0" w:type="auto"/>
@@ -6108,7 +5952,21 @@
         <w:sz w:val="16"/>
         <w:szCs w:val="16"/>
       </w:rPr>
-      <w:t> : 02.12.2010</w:t>
+      <w:t> :</w:t>
+    </w:r>
+    <w:r>
+      <w:rPr>
+        <w:sz w:val="16"/>
+        <w:szCs w:val="16"/>
+      </w:rPr>
+      <w:t xml:space="preserve"> 01.11.2024</w:t>
+    </w:r>
+    <w:r>
+      <w:rPr>
+        <w:sz w:val="16"/>
+        <w:szCs w:val="16"/>
+      </w:rPr>
+      <w:t xml:space="preserve"> 02.12.2010</w:t>
     </w:r>
     <w:r>
       <w:rPr>
@@ -6148,6 +6006,8 @@
       <w:pStyle w:val="En-tte"/>
       <w:rPr>
         <w:rFonts w:cs="Arial"/>
+        <w:b/>
+        <w:bCs/>
         <w:szCs w:val="24"/>
       </w:rPr>
     </w:pPr>
@@ -6158,7 +6018,7 @@
         <w:bCs/>
         <w:szCs w:val="24"/>
       </w:rPr>
-      <w:t>ANNEXE 3</w:t>
+      <w:t>Rapport</w:t>
     </w:r>
     <w:r>
       <w:rPr>
@@ -6186,8 +6046,27 @@
         <w:szCs w:val="24"/>
       </w:rPr>
       <w:tab/>
-      <w:t>TPI</w:t>
     </w:r>
+    <w:r>
+      <w:rPr>
+        <w:rFonts w:cs="Arial"/>
+        <w:b/>
+        <w:bCs/>
+        <w:szCs w:val="24"/>
+      </w:rPr>
+      <w:t xml:space="preserve">Projet prog </w:t>
+    </w:r>
+    <w:proofErr w:type="spellStart"/>
+    <w:r>
+      <w:rPr>
+        <w:rFonts w:cs="Arial"/>
+        <w:b/>
+        <w:bCs/>
+        <w:szCs w:val="24"/>
+      </w:rPr>
+      <w:t>fonc</w:t>
+    </w:r>
+    <w:proofErr w:type="spellEnd"/>
   </w:p>
   <w:p>
     <w:pPr>
@@ -9110,6 +8989,7 @@
   <w:style w:type="character" w:default="1" w:styleId="Policepardfaut">
     <w:name w:val="Default Paragraph Font"/>
     <w:uiPriority w:val="1"/>
+    <w:semiHidden/>
     <w:unhideWhenUsed/>
   </w:style>
   <w:style w:type="table" w:default="1" w:styleId="TableauNormal">
@@ -9881,15 +9761,6 @@
 </file>
 
 <file path=customXml/item1.xml><?xml version="1.0" encoding="utf-8"?>
-<?mso-contentType ?>
-<FormTemplates xmlns="http://schemas.microsoft.com/sharepoint/v3/contenttype/forms">
-  <Display>DocumentLibraryForm</Display>
-  <Edit>DocumentLibraryForm</Edit>
-  <New>DocumentLibraryForm</New>
-</FormTemplates>
-</file>
-
-<file path=customXml/item2.xml><?xml version="1.0" encoding="utf-8"?>
 <p:properties xmlns:p="http://schemas.microsoft.com/office/2006/metadata/properties" xmlns:xsi="http://www.w3.org/2001/XMLSchema-instance" xmlns:pc="http://schemas.microsoft.com/office/infopath/2007/PartnerControls">
   <documentManagement>
     <TaxCatchAll xmlns="dfa80de1-e9bb-4cf2-893d-d06220b3971a" xsi:nil="true"/>
@@ -9898,6 +9769,15 @@
     </lcf76f155ced4ddcb4097134ff3c332f>
   </documentManagement>
 </p:properties>
+</file>
+
+<file path=customXml/item2.xml><?xml version="1.0" encoding="utf-8"?>
+<?mso-contentType ?>
+<FormTemplates xmlns="http://schemas.microsoft.com/sharepoint/v3/contenttype/forms">
+  <Display>DocumentLibraryForm</Display>
+  <Edit>DocumentLibraryForm</Edit>
+  <New>DocumentLibraryForm</New>
+</FormTemplates>
 </file>
 
 <file path=customXml/item3.xml><?xml version="1.0" encoding="utf-8"?>
@@ -10124,20 +10004,20 @@
 </file>
 
 <file path=customXml/itemProps1.xml><?xml version="1.0" encoding="utf-8"?>
-<ds:datastoreItem xmlns:ds="http://schemas.openxmlformats.org/officeDocument/2006/customXml" ds:itemID="{1DADA05A-DA17-4CB0-90B5-C889667DD54A}">
-  <ds:schemaRefs>
-    <ds:schemaRef ds:uri="http://schemas.microsoft.com/sharepoint/v3/contenttype/forms"/>
-  </ds:schemaRefs>
-</ds:datastoreItem>
-</file>
-
-<file path=customXml/itemProps2.xml><?xml version="1.0" encoding="utf-8"?>
 <ds:datastoreItem xmlns:ds="http://schemas.openxmlformats.org/officeDocument/2006/customXml" ds:itemID="{67CD1812-8B57-456C-9CBC-7D2297210787}">
   <ds:schemaRefs>
     <ds:schemaRef ds:uri="http://schemas.microsoft.com/office/2006/metadata/properties"/>
     <ds:schemaRef ds:uri="http://schemas.microsoft.com/office/infopath/2007/PartnerControls"/>
     <ds:schemaRef ds:uri="dfa80de1-e9bb-4cf2-893d-d06220b3971a"/>
     <ds:schemaRef ds:uri="98d92101-24da-4498-9971-a24673344bd8"/>
+  </ds:schemaRefs>
+</ds:datastoreItem>
+</file>
+
+<file path=customXml/itemProps2.xml><?xml version="1.0" encoding="utf-8"?>
+<ds:datastoreItem xmlns:ds="http://schemas.openxmlformats.org/officeDocument/2006/customXml" ds:itemID="{1DADA05A-DA17-4CB0-90B5-C889667DD54A}">
+  <ds:schemaRefs>
+    <ds:schemaRef ds:uri="http://schemas.microsoft.com/sharepoint/v3/contenttype/forms"/>
   </ds:schemaRefs>
 </ds:datastoreItem>
 </file>

</xml_diff>